<commit_message>
change to log percentage
</commit_message>
<xml_diff>
--- a/results/ais-global/abjn/suppData2.docx
+++ b/results/ais-global/abjn/suppData2.docx
@@ -1564,7 +1564,7 @@
                 <w:szCs w:val="14"/>
                 <w:color w:val="111111"/>
               </w:rPr>
-              <w:t xml:space="preserve">-86.0</w:t>
+              <w:t xml:space="preserve">-196.7</w:t>
             </w:r>
           </w:p>
         </w:tc>
@@ -1626,7 +1626,7 @@
                 <w:szCs w:val="14"/>
                 <w:color w:val="111111"/>
               </w:rPr>
-              <w:t xml:space="preserve">-84.9</w:t>
+              <w:t xml:space="preserve">-189.1</w:t>
             </w:r>
           </w:p>
         </w:tc>
@@ -1976,7 +1976,7 @@
                 <w:szCs w:val="14"/>
                 <w:color w:val="111111"/>
               </w:rPr>
-              <w:t xml:space="preserve">-4.4</w:t>
+              <w:t xml:space="preserve">-4.5</w:t>
             </w:r>
           </w:p>
         </w:tc>
@@ -2040,7 +2040,7 @@
                 <w:szCs w:val="14"/>
                 <w:color w:val="111111"/>
               </w:rPr>
-              <w:t xml:space="preserve">-7.5</w:t>
+              <w:t xml:space="preserve">-7.8</w:t>
             </w:r>
           </w:p>
         </w:tc>
@@ -2104,7 +2104,7 @@
                 <w:szCs w:val="14"/>
                 <w:color w:val="111111"/>
               </w:rPr>
-              <w:t xml:space="preserve">-3.9</w:t>
+              <w:t xml:space="preserve">-4.0</w:t>
             </w:r>
           </w:p>
         </w:tc>
@@ -2168,7 +2168,7 @@
                 <w:szCs w:val="14"/>
                 <w:color w:val="111111"/>
               </w:rPr>
-              <w:t xml:space="preserve">-41.5</w:t>
+              <w:t xml:space="preserve">-53.7</w:t>
             </w:r>
           </w:p>
         </w:tc>
@@ -2296,7 +2296,7 @@
                 <w:szCs w:val="14"/>
                 <w:color w:val="111111"/>
               </w:rPr>
-              <w:t xml:space="preserve">33.8</w:t>
+              <w:t xml:space="preserve">29.1</w:t>
             </w:r>
           </w:p>
         </w:tc>
@@ -2398,7 +2398,7 @@
                 <w:szCs w:val="14"/>
                 <w:color w:val="111111"/>
               </w:rPr>
-              <w:t xml:space="preserve">-41.6</w:t>
+              <w:t xml:space="preserve">-53.9</w:t>
             </w:r>
           </w:p>
         </w:tc>
@@ -2462,7 +2462,7 @@
                 <w:szCs w:val="14"/>
                 <w:color w:val="111111"/>
               </w:rPr>
-              <w:t xml:space="preserve">-39.1</w:t>
+              <w:t xml:space="preserve">-49.6</w:t>
             </w:r>
           </w:p>
         </w:tc>
@@ -2654,7 +2654,7 @@
                 <w:szCs w:val="14"/>
                 <w:color w:val="111111"/>
               </w:rPr>
-              <w:t xml:space="preserve">-31.4</w:t>
+              <w:t xml:space="preserve">-37.6</w:t>
             </w:r>
           </w:p>
         </w:tc>
@@ -2718,7 +2718,7 @@
                 <w:szCs w:val="14"/>
                 <w:color w:val="111111"/>
               </w:rPr>
-              <w:t xml:space="preserve">36.2</w:t>
+              <w:t xml:space="preserve">30.9</w:t>
             </w:r>
           </w:p>
         </w:tc>
@@ -2820,7 +2820,7 @@
                 <w:szCs w:val="14"/>
                 <w:color w:val="111111"/>
               </w:rPr>
-              <w:t xml:space="preserve">-10.6</w:t>
+              <w:t xml:space="preserve">-11.2</w:t>
             </w:r>
           </w:p>
         </w:tc>
@@ -2884,7 +2884,7 @@
                 <w:szCs w:val="14"/>
                 <w:color w:val="111111"/>
               </w:rPr>
-              <w:t xml:space="preserve">-7.4</w:t>
+              <w:t xml:space="preserve">-7.7</w:t>
             </w:r>
           </w:p>
         </w:tc>
@@ -2948,7 +2948,7 @@
                 <w:szCs w:val="14"/>
                 <w:color w:val="111111"/>
               </w:rPr>
-              <w:t xml:space="preserve">-1.5</w:t>
+              <w:t xml:space="preserve">-1.6</w:t>
             </w:r>
           </w:p>
         </w:tc>
@@ -3012,7 +3012,7 @@
                 <w:szCs w:val="14"/>
                 <w:color w:val="111111"/>
               </w:rPr>
-              <w:t xml:space="preserve">253.1</w:t>
+              <w:t xml:space="preserve">126.2</w:t>
             </w:r>
           </w:p>
         </w:tc>
@@ -3076,7 +3076,7 @@
                 <w:szCs w:val="14"/>
                 <w:color w:val="111111"/>
               </w:rPr>
-              <w:t xml:space="preserve">-20.6</w:t>
+              <w:t xml:space="preserve">-23.0</w:t>
             </w:r>
           </w:p>
         </w:tc>
@@ -3140,7 +3140,7 @@
                 <w:szCs w:val="14"/>
                 <w:color w:val="111111"/>
               </w:rPr>
-              <w:t xml:space="preserve">-13.3</w:t>
+              <w:t xml:space="preserve">-14.3</w:t>
             </w:r>
           </w:p>
         </w:tc>
@@ -3242,7 +3242,7 @@
                 <w:szCs w:val="14"/>
                 <w:color w:val="111111"/>
               </w:rPr>
-              <w:t xml:space="preserve">-7.8</w:t>
+              <w:t xml:space="preserve">-8.1</w:t>
             </w:r>
           </w:p>
         </w:tc>
@@ -3306,7 +3306,7 @@
                 <w:szCs w:val="14"/>
                 <w:color w:val="111111"/>
               </w:rPr>
-              <w:t xml:space="preserve">-14.9</w:t>
+              <w:t xml:space="preserve">-16.1</w:t>
             </w:r>
           </w:p>
         </w:tc>
@@ -3370,7 +3370,7 @@
                 <w:szCs w:val="14"/>
                 <w:color w:val="111111"/>
               </w:rPr>
-              <w:t xml:space="preserve">11.1</w:t>
+              <w:t xml:space="preserve">10.5</w:t>
             </w:r>
           </w:p>
         </w:tc>
@@ -3498,7 +3498,7 @@
                 <w:szCs w:val="14"/>
                 <w:color w:val="111111"/>
               </w:rPr>
-              <w:t xml:space="preserve">67.5</w:t>
+              <w:t xml:space="preserve">51.6</w:t>
             </w:r>
           </w:p>
         </w:tc>
@@ -3664,7 +3664,7 @@
                 <w:szCs w:val="14"/>
                 <w:color w:val="111111"/>
               </w:rPr>
-              <w:t xml:space="preserve">-22.7</w:t>
+              <w:t xml:space="preserve">-25.8</w:t>
             </w:r>
           </w:p>
         </w:tc>
@@ -3792,7 +3792,7 @@
                 <w:szCs w:val="14"/>
                 <w:color w:val="111111"/>
               </w:rPr>
-              <w:t xml:space="preserve">4.9</w:t>
+              <w:t xml:space="preserve">4.8</w:t>
             </w:r>
           </w:p>
         </w:tc>
@@ -3920,7 +3920,7 @@
                 <w:szCs w:val="14"/>
                 <w:color w:val="111111"/>
               </w:rPr>
-              <w:t xml:space="preserve">-16.1</w:t>
+              <w:t xml:space="preserve">-17.5</w:t>
             </w:r>
           </w:p>
         </w:tc>
@@ -3984,7 +3984,7 @@
                 <w:szCs w:val="14"/>
                 <w:color w:val="111111"/>
               </w:rPr>
-              <w:t xml:space="preserve">20.0</w:t>
+              <w:t xml:space="preserve">18.2</w:t>
             </w:r>
           </w:p>
         </w:tc>
@@ -4086,7 +4086,7 @@
                 <w:szCs w:val="14"/>
                 <w:color w:val="111111"/>
               </w:rPr>
-              <w:t xml:space="preserve">-14.9</w:t>
+              <w:t xml:space="preserve">-16.1</w:t>
             </w:r>
           </w:p>
         </w:tc>
@@ -4150,7 +4150,7 @@
                 <w:szCs w:val="14"/>
                 <w:color w:val="111111"/>
               </w:rPr>
-              <w:t xml:space="preserve">-29.4</w:t>
+              <w:t xml:space="preserve">-34.8</w:t>
             </w:r>
           </w:p>
         </w:tc>
@@ -4214,7 +4214,7 @@
                 <w:szCs w:val="14"/>
                 <w:color w:val="111111"/>
               </w:rPr>
-              <w:t xml:space="preserve">-4.6</w:t>
+              <w:t xml:space="preserve">-4.7</w:t>
             </w:r>
           </w:p>
         </w:tc>
@@ -4406,7 +4406,7 @@
                 <w:szCs w:val="14"/>
                 <w:color w:val="111111"/>
               </w:rPr>
-              <w:t xml:space="preserve">12.5</w:t>
+              <w:t xml:space="preserve">11.8</w:t>
             </w:r>
           </w:p>
         </w:tc>
@@ -4508,7 +4508,7 @@
                 <w:szCs w:val="14"/>
                 <w:color w:val="111111"/>
               </w:rPr>
-              <w:t xml:space="preserve">-7.6</w:t>
+              <w:t xml:space="preserve">-7.9</w:t>
             </w:r>
           </w:p>
         </w:tc>
@@ -4572,7 +4572,7 @@
                 <w:szCs w:val="14"/>
                 <w:color w:val="111111"/>
               </w:rPr>
-              <w:t xml:space="preserve">-9.1</w:t>
+              <w:t xml:space="preserve">-9.5</w:t>
             </w:r>
           </w:p>
         </w:tc>
@@ -4636,7 +4636,7 @@
                 <w:szCs w:val="14"/>
                 <w:color w:val="111111"/>
               </w:rPr>
-              <w:t xml:space="preserve">-7.6</w:t>
+              <w:t xml:space="preserve">-7.9</w:t>
             </w:r>
           </w:p>
         </w:tc>
@@ -4828,7 +4828,7 @@
                 <w:szCs w:val="14"/>
                 <w:color w:val="111111"/>
               </w:rPr>
-              <w:t xml:space="preserve">13.9</w:t>
+              <w:t xml:space="preserve">13.0</w:t>
             </w:r>
           </w:p>
         </w:tc>
@@ -4930,7 +4930,7 @@
                 <w:szCs w:val="14"/>
                 <w:color w:val="111111"/>
               </w:rPr>
-              <w:t xml:space="preserve">-19.5</w:t>
+              <w:t xml:space="preserve">-21.7</w:t>
             </w:r>
           </w:p>
         </w:tc>
@@ -4994,7 +4994,7 @@
                 <w:szCs w:val="14"/>
                 <w:color w:val="111111"/>
               </w:rPr>
-              <w:t xml:space="preserve">-26.6</w:t>
+              <w:t xml:space="preserve">-30.9</w:t>
             </w:r>
           </w:p>
         </w:tc>
@@ -5058,7 +5058,7 @@
                 <w:szCs w:val="14"/>
                 <w:color w:val="111111"/>
               </w:rPr>
-              <w:t xml:space="preserve">-33.3</w:t>
+              <w:t xml:space="preserve">-40.5</w:t>
             </w:r>
           </w:p>
         </w:tc>
@@ -5186,7 +5186,7 @@
                 <w:szCs w:val="14"/>
                 <w:color w:val="111111"/>
               </w:rPr>
-              <w:t xml:space="preserve">86.6</w:t>
+              <w:t xml:space="preserve">62.4</w:t>
             </w:r>
           </w:p>
         </w:tc>
@@ -5250,7 +5250,7 @@
                 <w:szCs w:val="14"/>
                 <w:color w:val="111111"/>
               </w:rPr>
-              <w:t xml:space="preserve">181.4</w:t>
+              <w:t xml:space="preserve">103.5</w:t>
             </w:r>
           </w:p>
         </w:tc>
@@ -5352,7 +5352,7 @@
                 <w:szCs w:val="14"/>
                 <w:color w:val="111111"/>
               </w:rPr>
-              <w:t xml:space="preserve">-21.5</w:t>
+              <w:t xml:space="preserve">-24.2</w:t>
             </w:r>
           </w:p>
         </w:tc>
@@ -5416,7 +5416,7 @@
                 <w:szCs w:val="14"/>
                 <w:color w:val="111111"/>
               </w:rPr>
-              <w:t xml:space="preserve">-16.7</w:t>
+              <w:t xml:space="preserve">-18.3</w:t>
             </w:r>
           </w:p>
         </w:tc>
@@ -5480,7 +5480,7 @@
                 <w:szCs w:val="14"/>
                 <w:color w:val="111111"/>
               </w:rPr>
-              <w:t xml:space="preserve">-12.6</w:t>
+              <w:t xml:space="preserve">-13.5</w:t>
             </w:r>
           </w:p>
         </w:tc>
@@ -5544,7 +5544,7 @@
                 <w:szCs w:val="14"/>
                 <w:color w:val="111111"/>
               </w:rPr>
-              <w:t xml:space="preserve">-24.5</w:t>
+              <w:t xml:space="preserve">-28.0</w:t>
             </w:r>
           </w:p>
         </w:tc>
@@ -5608,7 +5608,7 @@
                 <w:szCs w:val="14"/>
                 <w:color w:val="111111"/>
               </w:rPr>
-              <w:t xml:space="preserve">-23.8</w:t>
+              <w:t xml:space="preserve">-27.2</w:t>
             </w:r>
           </w:p>
         </w:tc>
@@ -5672,7 +5672,7 @@
                 <w:szCs w:val="14"/>
                 <w:color w:val="111111"/>
               </w:rPr>
-              <w:t xml:space="preserve">-27.5</w:t>
+              <w:t xml:space="preserve">-32.2</w:t>
             </w:r>
           </w:p>
         </w:tc>
@@ -5774,7 +5774,7 @@
                 <w:szCs w:val="14"/>
                 <w:color w:val="111111"/>
               </w:rPr>
-              <w:t xml:space="preserve">-14.8</w:t>
+              <w:t xml:space="preserve">-16.0</w:t>
             </w:r>
           </w:p>
         </w:tc>
@@ -5838,7 +5838,7 @@
                 <w:szCs w:val="14"/>
                 <w:color w:val="111111"/>
               </w:rPr>
-              <w:t xml:space="preserve">-10.9</w:t>
+              <w:t xml:space="preserve">-11.5</w:t>
             </w:r>
           </w:p>
         </w:tc>
@@ -5902,7 +5902,7 @@
                 <w:szCs w:val="14"/>
                 <w:color w:val="111111"/>
               </w:rPr>
-              <w:t xml:space="preserve">-16.8</w:t>
+              <w:t xml:space="preserve">-18.4</w:t>
             </w:r>
           </w:p>
         </w:tc>
@@ -6030,7 +6030,7 @@
                 <w:szCs w:val="14"/>
                 <w:color w:val="111111"/>
               </w:rPr>
-              <w:t xml:space="preserve">-19.4</w:t>
+              <w:t xml:space="preserve">-21.6</w:t>
             </w:r>
           </w:p>
         </w:tc>
@@ -6094,7 +6094,7 @@
                 <w:szCs w:val="14"/>
                 <w:color w:val="111111"/>
               </w:rPr>
-              <w:t xml:space="preserve">-13.4</w:t>
+              <w:t xml:space="preserve">-14.4</w:t>
             </w:r>
           </w:p>
         </w:tc>
@@ -6196,7 +6196,7 @@
                 <w:szCs w:val="14"/>
                 <w:color w:val="111111"/>
               </w:rPr>
-              <w:t xml:space="preserve">4.1</w:t>
+              <w:t xml:space="preserve">4.0</w:t>
             </w:r>
           </w:p>
         </w:tc>
@@ -6618,7 +6618,7 @@
                 <w:szCs w:val="14"/>
                 <w:color w:val="111111"/>
               </w:rPr>
-              <w:t xml:space="preserve">14.1</w:t>
+              <w:t xml:space="preserve">13.2</w:t>
             </w:r>
           </w:p>
         </w:tc>
@@ -6682,7 +6682,7 @@
                 <w:szCs w:val="14"/>
                 <w:color w:val="111111"/>
               </w:rPr>
-              <w:t xml:space="preserve">-6.5</w:t>
+              <w:t xml:space="preserve">-6.7</w:t>
             </w:r>
           </w:p>
         </w:tc>
@@ -6874,7 +6874,7 @@
                 <w:szCs w:val="14"/>
                 <w:color w:val="111111"/>
               </w:rPr>
-              <w:t xml:space="preserve">21.7</w:t>
+              <w:t xml:space="preserve">19.6</w:t>
             </w:r>
           </w:p>
         </w:tc>
@@ -6938,7 +6938,7 @@
                 <w:szCs w:val="14"/>
                 <w:color w:val="111111"/>
               </w:rPr>
-              <w:t xml:space="preserve">-3.2</w:t>
+              <w:t xml:space="preserve">-3.3</w:t>
             </w:r>
           </w:p>
         </w:tc>
@@ -7232,7 +7232,7 @@
                 <w:szCs w:val="14"/>
                 <w:color w:val="111111"/>
               </w:rPr>
-              <w:t xml:space="preserve">3.2</w:t>
+              <w:t xml:space="preserve">3.1</w:t>
             </w:r>
           </w:p>
         </w:tc>
@@ -7296,7 +7296,7 @@
                 <w:szCs w:val="14"/>
                 <w:color w:val="111111"/>
               </w:rPr>
-              <w:t xml:space="preserve">-23.3</w:t>
+              <w:t xml:space="preserve">-26.6</w:t>
             </w:r>
           </w:p>
         </w:tc>
@@ -7462,7 +7462,7 @@
                 <w:szCs w:val="14"/>
                 <w:color w:val="111111"/>
               </w:rPr>
-              <w:t xml:space="preserve">9.6</w:t>
+              <w:t xml:space="preserve">9.2</w:t>
             </w:r>
           </w:p>
         </w:tc>
@@ -7590,7 +7590,7 @@
                 <w:szCs w:val="14"/>
                 <w:color w:val="111111"/>
               </w:rPr>
-              <w:t xml:space="preserve">-4.6</w:t>
+              <w:t xml:space="preserve">-4.7</w:t>
             </w:r>
           </w:p>
         </w:tc>
@@ -7718,7 +7718,7 @@
                 <w:szCs w:val="14"/>
                 <w:color w:val="111111"/>
               </w:rPr>
-              <w:t xml:space="preserve">9.7</w:t>
+              <w:t xml:space="preserve">9.3</w:t>
             </w:r>
           </w:p>
         </w:tc>
@@ -7782,7 +7782,7 @@
                 <w:szCs w:val="14"/>
                 <w:color w:val="111111"/>
               </w:rPr>
-              <w:t xml:space="preserve">23.7</w:t>
+              <w:t xml:space="preserve">21.3</w:t>
             </w:r>
           </w:p>
         </w:tc>
@@ -7884,7 +7884,7 @@
                 <w:szCs w:val="14"/>
                 <w:color w:val="111111"/>
               </w:rPr>
-              <w:t xml:space="preserve">5.2</w:t>
+              <w:t xml:space="preserve">5.1</w:t>
             </w:r>
           </w:p>
         </w:tc>
@@ -7948,7 +7948,7 @@
                 <w:szCs w:val="14"/>
                 <w:color w:val="111111"/>
               </w:rPr>
-              <w:t xml:space="preserve">-4.9</w:t>
+              <w:t xml:space="preserve">-5.0</w:t>
             </w:r>
           </w:p>
         </w:tc>
@@ -8012,7 +8012,7 @@
                 <w:szCs w:val="14"/>
                 <w:color w:val="111111"/>
               </w:rPr>
-              <w:t xml:space="preserve">17.3</w:t>
+              <w:t xml:space="preserve">15.9</w:t>
             </w:r>
           </w:p>
         </w:tc>
@@ -8140,7 +8140,7 @@
                 <w:szCs w:val="14"/>
                 <w:color w:val="111111"/>
               </w:rPr>
-              <w:t xml:space="preserve">20.0</w:t>
+              <w:t xml:space="preserve">18.2</w:t>
             </w:r>
           </w:p>
         </w:tc>
@@ -8204,7 +8204,7 @@
                 <w:szCs w:val="14"/>
                 <w:color w:val="111111"/>
               </w:rPr>
-              <w:t xml:space="preserve">12.6</w:t>
+              <w:t xml:space="preserve">11.9</w:t>
             </w:r>
           </w:p>
         </w:tc>
@@ -8306,7 +8306,7 @@
                 <w:szCs w:val="14"/>
                 <w:color w:val="111111"/>
               </w:rPr>
-              <w:t xml:space="preserve">6.8</w:t>
+              <w:t xml:space="preserve">6.6</w:t>
             </w:r>
           </w:p>
         </w:tc>
@@ -8370,7 +8370,7 @@
                 <w:szCs w:val="14"/>
                 <w:color w:val="111111"/>
               </w:rPr>
-              <w:t xml:space="preserve">15.7</w:t>
+              <w:t xml:space="preserve">14.6</w:t>
             </w:r>
           </w:p>
         </w:tc>
@@ -8434,7 +8434,7 @@
                 <w:szCs w:val="14"/>
                 <w:color w:val="111111"/>
               </w:rPr>
-              <w:t xml:space="preserve">9.4</w:t>
+              <w:t xml:space="preserve">9.0</w:t>
             </w:r>
           </w:p>
         </w:tc>
@@ -8498,7 +8498,7 @@
                 <w:szCs w:val="14"/>
                 <w:color w:val="111111"/>
               </w:rPr>
-              <w:t xml:space="preserve">23.5</w:t>
+              <w:t xml:space="preserve">21.1</w:t>
             </w:r>
           </w:p>
         </w:tc>
@@ -8562,7 +8562,7 @@
                 <w:szCs w:val="14"/>
                 <w:color w:val="111111"/>
               </w:rPr>
-              <w:t xml:space="preserve">-24.3</w:t>
+              <w:t xml:space="preserve">-27.9</w:t>
             </w:r>
           </w:p>
         </w:tc>
@@ -8626,7 +8626,7 @@
                 <w:szCs w:val="14"/>
                 <w:color w:val="111111"/>
               </w:rPr>
-              <w:t xml:space="preserve">-9.0</w:t>
+              <w:t xml:space="preserve">-9.4</w:t>
             </w:r>
           </w:p>
         </w:tc>
@@ -8728,7 +8728,7 @@
                 <w:szCs w:val="14"/>
                 <w:color w:val="111111"/>
               </w:rPr>
-              <w:t xml:space="preserve">10.5</w:t>
+              <w:t xml:space="preserve">10.0</w:t>
             </w:r>
           </w:p>
         </w:tc>
@@ -8856,7 +8856,7 @@
                 <w:szCs w:val="14"/>
                 <w:color w:val="111111"/>
               </w:rPr>
-              <w:t xml:space="preserve">18.0</w:t>
+              <w:t xml:space="preserve">16.5</w:t>
             </w:r>
           </w:p>
         </w:tc>
@@ -8984,7 +8984,7 @@
                 <w:szCs w:val="14"/>
                 <w:color w:val="111111"/>
               </w:rPr>
-              <w:t xml:space="preserve">3.7</w:t>
+              <w:t xml:space="preserve">3.6</w:t>
             </w:r>
           </w:p>
         </w:tc>
@@ -9048,7 +9048,7 @@
                 <w:szCs w:val="14"/>
                 <w:color w:val="111111"/>
               </w:rPr>
-              <w:t xml:space="preserve">-5.5</w:t>
+              <w:t xml:space="preserve">-5.7</w:t>
             </w:r>
           </w:p>
         </w:tc>
@@ -9150,7 +9150,7 @@
                 <w:szCs w:val="14"/>
                 <w:color w:val="111111"/>
               </w:rPr>
-              <w:t xml:space="preserve">3.8</w:t>
+              <w:t xml:space="preserve">3.7</w:t>
             </w:r>
           </w:p>
         </w:tc>
@@ -9278,7 +9278,7 @@
                 <w:szCs w:val="14"/>
                 <w:color w:val="111111"/>
               </w:rPr>
-              <w:t xml:space="preserve">15.6</w:t>
+              <w:t xml:space="preserve">14.5</w:t>
             </w:r>
           </w:p>
         </w:tc>
@@ -9342,7 +9342,7 @@
                 <w:szCs w:val="14"/>
                 <w:color w:val="111111"/>
               </w:rPr>
-              <w:t xml:space="preserve">37.7</w:t>
+              <w:t xml:space="preserve">32.0</w:t>
             </w:r>
           </w:p>
         </w:tc>
@@ -9406,7 +9406,7 @@
                 <w:szCs w:val="14"/>
                 <w:color w:val="111111"/>
               </w:rPr>
-              <w:t xml:space="preserve">-53.6</w:t>
+              <w:t xml:space="preserve">-76.7</w:t>
             </w:r>
           </w:p>
         </w:tc>
@@ -9470,7 +9470,7 @@
                 <w:szCs w:val="14"/>
                 <w:color w:val="111111"/>
               </w:rPr>
-              <w:t xml:space="preserve">32.2</w:t>
+              <w:t xml:space="preserve">27.9</w:t>
             </w:r>
           </w:p>
         </w:tc>
@@ -9572,7 +9572,7 @@
                 <w:szCs w:val="14"/>
                 <w:color w:val="111111"/>
               </w:rPr>
-              <w:t xml:space="preserve">25.2</w:t>
+              <w:t xml:space="preserve">22.5</w:t>
             </w:r>
           </w:p>
         </w:tc>
@@ -9700,7 +9700,7 @@
                 <w:szCs w:val="14"/>
                 <w:color w:val="111111"/>
               </w:rPr>
-              <w:t xml:space="preserve">46.6</w:t>
+              <w:t xml:space="preserve">38.3</w:t>
             </w:r>
           </w:p>
         </w:tc>
@@ -9764,7 +9764,7 @@
                 <w:szCs w:val="14"/>
                 <w:color w:val="111111"/>
               </w:rPr>
-              <w:t xml:space="preserve">-3.6</w:t>
+              <w:t xml:space="preserve">-3.7</w:t>
             </w:r>
           </w:p>
         </w:tc>
@@ -9828,7 +9828,7 @@
                 <w:szCs w:val="14"/>
                 <w:color w:val="111111"/>
               </w:rPr>
-              <w:t xml:space="preserve">33.6</w:t>
+              <w:t xml:space="preserve">29.0</w:t>
             </w:r>
           </w:p>
         </w:tc>
@@ -9892,7 +9892,7 @@
                 <w:szCs w:val="14"/>
                 <w:color w:val="111111"/>
               </w:rPr>
-              <w:t xml:space="preserve">48.8</w:t>
+              <w:t xml:space="preserve">39.8</w:t>
             </w:r>
           </w:p>
         </w:tc>
@@ -9994,7 +9994,7 @@
                 <w:szCs w:val="14"/>
                 <w:color w:val="111111"/>
               </w:rPr>
-              <w:t xml:space="preserve">127.3</w:t>
+              <w:t xml:space="preserve">82.1</w:t>
             </w:r>
           </w:p>
         </w:tc>
@@ -10058,7 +10058,7 @@
                 <w:szCs w:val="14"/>
                 <w:color w:val="111111"/>
               </w:rPr>
-              <w:t xml:space="preserve">34.2</w:t>
+              <w:t xml:space="preserve">29.4</w:t>
             </w:r>
           </w:p>
         </w:tc>
@@ -10122,7 +10122,7 @@
                 <w:szCs w:val="14"/>
                 <w:color w:val="111111"/>
               </w:rPr>
-              <w:t xml:space="preserve">-42.4</w:t>
+              <w:t xml:space="preserve">-55.1</w:t>
             </w:r>
           </w:p>
         </w:tc>
@@ -10250,7 +10250,7 @@
                 <w:szCs w:val="14"/>
                 <w:color w:val="111111"/>
               </w:rPr>
-              <w:t xml:space="preserve">142.2</w:t>
+              <w:t xml:space="preserve">88.5</w:t>
             </w:r>
           </w:p>
         </w:tc>
@@ -10314,7 +10314,7 @@
                 <w:szCs w:val="14"/>
                 <w:color w:val="111111"/>
               </w:rPr>
-              <w:t xml:space="preserve">402.7</w:t>
+              <w:t xml:space="preserve">161.5</w:t>
             </w:r>
           </w:p>
         </w:tc>

</xml_diff>